<commit_message>
Epic 0 - Roman Kormyliuk
</commit_message>
<xml_diff>
--- a/ai_14/roman_kormyliuk/Epic 2/epic_2_pactice_and_labs_report_roman_kormyliuk.docx
+++ b/ai_14/roman_kormyliuk/Epic 2/epic_2_pactice_and_labs_report_roman_kormyliuk.docx
@@ -4,6 +4,7 @@
   <w:body>
     <w:p>
       <w:pPr>
+        <w:spacing w:after="0" w:line="240" w:lineRule="auto"/>
         <w:jc w:val="center"/>
         <w:rPr>
           <w:rFonts w:ascii="Times New Roman" w:cs="Times New Roman" w:eastAsia="Times New Roman" w:hAnsi="Times New Roman"/>
@@ -23,6 +24,7 @@
     </w:p>
     <w:p>
       <w:pPr>
+        <w:spacing w:after="0" w:line="240" w:lineRule="auto"/>
         <w:jc w:val="center"/>
         <w:rPr>
           <w:rFonts w:ascii="Times New Roman" w:cs="Times New Roman" w:eastAsia="Times New Roman" w:hAnsi="Times New Roman"/>
@@ -46,60 +48,68 @@
         <w:jc w:val="center"/>
         <w:rPr>
           <w:rFonts w:ascii="Times New Roman" w:cs="Times New Roman" w:eastAsia="Times New Roman" w:hAnsi="Times New Roman"/>
-        </w:rPr>
-      </w:pPr>
-      <w:r>
-        <w:rPr>
-          <w:rFonts w:ascii="Times New Roman" w:cs="Times New Roman" w:eastAsia="Times New Roman" w:hAnsi="Times New Roman"/>
           <w:sz w:val="28"/>
           <w:szCs w:val="28"/>
+        </w:rPr>
+      </w:pPr>
+      <w:r>
+        <w:rPr>
+          <w:rFonts w:ascii="Times New Roman" w:cs="Times New Roman" w:eastAsia="Times New Roman" w:hAnsi="Times New Roman"/>
+          <w:sz w:val="28"/>
+          <w:szCs w:val="28"/>
           <w:rtl w:val="0"/>
         </w:rPr>
         <w:t xml:space="preserve">Кафедра систем штучного інтелекту</w:t>
       </w:r>
-      <w:r>
-        <w:rPr>
-          <w:rtl w:val="0"/>
-        </w:rPr>
-      </w:r>
-    </w:p>
-    <w:p>
-      <w:pPr>
-        <w:ind w:right="140"/>
-        <w:rPr>
-          <w:rFonts w:ascii="Times New Roman" w:cs="Times New Roman" w:eastAsia="Times New Roman" w:hAnsi="Times New Roman"/>
-        </w:rPr>
-      </w:pPr>
-      <w:r>
-        <w:rPr>
-          <w:rtl w:val="0"/>
-        </w:rPr>
-      </w:r>
-    </w:p>
-    <w:p>
-      <w:pPr>
-        <w:jc w:val="center"/>
-        <w:rPr>
-          <w:rFonts w:ascii="Times New Roman" w:cs="Times New Roman" w:eastAsia="Times New Roman" w:hAnsi="Times New Roman"/>
-          <w:b w:val="1"/>
-          <w:sz w:val="40"/>
-          <w:szCs w:val="40"/>
-        </w:rPr>
-      </w:pPr>
-      <w:r>
-        <w:rPr>
-          <w:rFonts w:ascii="Times New Roman" w:cs="Times New Roman" w:eastAsia="Times New Roman" w:hAnsi="Times New Roman"/>
-        </w:rPr>
+    </w:p>
+    <w:p>
+      <w:pPr>
+        <w:spacing w:after="0" w:line="240" w:lineRule="auto"/>
+        <w:rPr>
+          <w:rFonts w:ascii="Times New Roman" w:cs="Times New Roman" w:eastAsia="Times New Roman" w:hAnsi="Times New Roman"/>
+          <w:sz w:val="24"/>
+          <w:szCs w:val="24"/>
+        </w:rPr>
+      </w:pPr>
+      <w:r>
+        <w:rPr>
+          <w:rtl w:val="0"/>
+        </w:rPr>
+      </w:r>
+    </w:p>
+    <w:p>
+      <w:pPr>
+        <w:spacing w:after="0" w:line="240" w:lineRule="auto"/>
+        <w:rPr>
+          <w:rFonts w:ascii="Times New Roman" w:cs="Times New Roman" w:eastAsia="Times New Roman" w:hAnsi="Times New Roman"/>
+          <w:sz w:val="24"/>
+          <w:szCs w:val="24"/>
+        </w:rPr>
+      </w:pPr>
+      <w:r>
+        <w:rPr>
+          <w:rtl w:val="0"/>
+        </w:rPr>
+      </w:r>
+      <w:r>
         <w:drawing>
-          <wp:inline distB="114300" distT="114300" distL="114300" distR="114300">
-            <wp:extent cx="2396197" cy="2271540"/>
+          <wp:anchor allowOverlap="1" behindDoc="0" distB="0" distT="0" distL="114300" distR="114300" hidden="0" layoutInCell="1" locked="0" relativeHeight="0" simplePos="0">
+            <wp:simplePos x="0" y="0"/>
+            <wp:positionH relativeFrom="column">
+              <wp:posOffset>1765935</wp:posOffset>
+            </wp:positionH>
+            <wp:positionV relativeFrom="paragraph">
+              <wp:posOffset>65432</wp:posOffset>
+            </wp:positionV>
+            <wp:extent cx="2710845" cy="2571750"/>
             <wp:effectExtent b="0" l="0" r="0" t="0"/>
-            <wp:docPr id="2" name="image12.jpg"/>
+            <wp:wrapNone/>
+            <wp:docPr descr="A blue and white logo&#10;&#10;Description automatically generated" id="4" name="image1.jpg"/>
             <a:graphic>
               <a:graphicData uri="http://schemas.openxmlformats.org/drawingml/2006/picture">
                 <pic:pic>
                   <pic:nvPicPr>
-                    <pic:cNvPr id="0" name="image12.jpg"/>
+                    <pic:cNvPr descr="A blue and white logo&#10;&#10;Description automatically generated" id="0" name="image1.jpg"/>
                     <pic:cNvPicPr preferRelativeResize="0"/>
                   </pic:nvPicPr>
                   <pic:blipFill>
@@ -112,7 +122,7 @@
                   <pic:spPr>
                     <a:xfrm>
                       <a:off x="0" y="0"/>
-                      <a:ext cx="2396197" cy="2271540"/>
+                      <a:ext cx="2710845" cy="2571750"/>
                     </a:xfrm>
                     <a:prstGeom prst="rect"/>
                     <a:ln/>
@@ -120,43 +130,93 @@
                 </pic:pic>
               </a:graphicData>
             </a:graphic>
-          </wp:inline>
+          </wp:anchor>
         </w:drawing>
       </w:r>
-      <w:r>
-        <w:rPr>
-          <w:rtl w:val="0"/>
-        </w:rPr>
-      </w:r>
-    </w:p>
-    <w:bookmarkStart w:colFirst="0" w:colLast="0" w:name="4twekkfoy2ay" w:id="0"/>
-    <w:bookmarkEnd w:id="0"/>
-    <w:p>
-      <w:pPr>
+    </w:p>
+    <w:p>
+      <w:pPr>
+        <w:spacing w:after="0" w:line="240" w:lineRule="auto"/>
         <w:jc w:val="center"/>
         <w:rPr>
-          <w:b w:val="0"/>
-          <w:i w:val="1"/>
-          <w:color w:val="444499"/>
-          <w:sz w:val="20"/>
-          <w:szCs w:val="20"/>
-        </w:rPr>
-      </w:pPr>
-      <w:r>
-        <w:rPr>
-          <w:b w:val="0"/>
-          <w:i w:val="1"/>
-          <w:color w:val="444499"/>
-          <w:sz w:val="20"/>
-          <w:szCs w:val="20"/>
-          <w:rtl w:val="0"/>
-        </w:rPr>
-        <w:t xml:space="preserve">Figure 1. </w:t>
-      </w:r>
-    </w:p>
-    <w:p>
-      <w:pPr>
-        <w:spacing w:line="240" w:lineRule="auto"/>
+          <w:rFonts w:ascii="Times New Roman" w:cs="Times New Roman" w:eastAsia="Times New Roman" w:hAnsi="Times New Roman"/>
+          <w:sz w:val="24"/>
+          <w:szCs w:val="24"/>
+        </w:rPr>
+      </w:pPr>
+      <w:r>
+        <w:rPr>
+          <w:rtl w:val="0"/>
+        </w:rPr>
+      </w:r>
+    </w:p>
+    <w:p>
+      <w:pPr>
+        <w:spacing w:after="0" w:line="240" w:lineRule="auto"/>
+        <w:jc w:val="center"/>
+        <w:rPr>
+          <w:rFonts w:ascii="Times New Roman" w:cs="Times New Roman" w:eastAsia="Times New Roman" w:hAnsi="Times New Roman"/>
+          <w:sz w:val="24"/>
+          <w:szCs w:val="24"/>
+        </w:rPr>
+      </w:pPr>
+      <w:r>
+        <w:rPr>
+          <w:rtl w:val="0"/>
+        </w:rPr>
+      </w:r>
+    </w:p>
+    <w:p>
+      <w:pPr>
+        <w:spacing w:after="0" w:line="240" w:lineRule="auto"/>
+        <w:jc w:val="center"/>
+        <w:rPr>
+          <w:rFonts w:ascii="Times New Roman" w:cs="Times New Roman" w:eastAsia="Times New Roman" w:hAnsi="Times New Roman"/>
+          <w:sz w:val="24"/>
+          <w:szCs w:val="24"/>
+        </w:rPr>
+      </w:pPr>
+      <w:r>
+        <w:rPr>
+          <w:rtl w:val="0"/>
+        </w:rPr>
+      </w:r>
+    </w:p>
+    <w:p>
+      <w:pPr>
+        <w:spacing w:after="0" w:line="240" w:lineRule="auto"/>
+        <w:jc w:val="center"/>
+        <w:rPr>
+          <w:rFonts w:ascii="Times New Roman" w:cs="Times New Roman" w:eastAsia="Times New Roman" w:hAnsi="Times New Roman"/>
+          <w:sz w:val="24"/>
+          <w:szCs w:val="24"/>
+        </w:rPr>
+      </w:pPr>
+      <w:r>
+        <w:rPr>
+          <w:rtl w:val="0"/>
+        </w:rPr>
+      </w:r>
+    </w:p>
+    <w:p>
+      <w:pPr>
+        <w:spacing w:after="0" w:line="240" w:lineRule="auto"/>
+        <w:jc w:val="center"/>
+        <w:rPr>
+          <w:rFonts w:ascii="Times New Roman" w:cs="Times New Roman" w:eastAsia="Times New Roman" w:hAnsi="Times New Roman"/>
+          <w:sz w:val="24"/>
+          <w:szCs w:val="24"/>
+        </w:rPr>
+      </w:pPr>
+      <w:r>
+        <w:rPr>
+          <w:rtl w:val="0"/>
+        </w:rPr>
+      </w:r>
+    </w:p>
+    <w:p>
+      <w:pPr>
+        <w:spacing w:after="0" w:line="240" w:lineRule="auto"/>
         <w:jc w:val="center"/>
         <w:rPr>
           <w:rFonts w:ascii="Times New Roman" w:cs="Times New Roman" w:eastAsia="Times New Roman" w:hAnsi="Times New Roman"/>
@@ -167,33 +227,64 @@
       </w:pPr>
       <w:r>
         <w:rPr>
+          <w:rtl w:val="0"/>
+        </w:rPr>
+      </w:r>
+    </w:p>
+    <w:p>
+      <w:pPr>
+        <w:spacing w:after="0" w:line="240" w:lineRule="auto"/>
+        <w:jc w:val="center"/>
+        <w:rPr>
           <w:rFonts w:ascii="Times New Roman" w:cs="Times New Roman" w:eastAsia="Times New Roman" w:hAnsi="Times New Roman"/>
           <w:b w:val="1"/>
           <w:sz w:val="40"/>
           <w:szCs w:val="40"/>
+        </w:rPr>
+      </w:pPr>
+      <w:r>
+        <w:rPr>
+          <w:rtl w:val="0"/>
+        </w:rPr>
+      </w:r>
+    </w:p>
+    <w:p>
+      <w:pPr>
+        <w:spacing w:after="0" w:line="240" w:lineRule="auto"/>
+        <w:jc w:val="center"/>
+        <w:rPr>
+          <w:rFonts w:ascii="Times New Roman" w:cs="Times New Roman" w:eastAsia="Times New Roman" w:hAnsi="Times New Roman"/>
+          <w:b w:val="1"/>
+          <w:sz w:val="40"/>
+          <w:szCs w:val="40"/>
+        </w:rPr>
+      </w:pPr>
+      <w:r>
+        <w:rPr>
+          <w:rtl w:val="0"/>
+        </w:rPr>
+      </w:r>
+    </w:p>
+    <w:p>
+      <w:pPr>
+        <w:spacing w:after="0" w:line="240" w:lineRule="auto"/>
+        <w:jc w:val="center"/>
+        <w:rPr>
+          <w:rFonts w:ascii="Times New Roman" w:cs="Times New Roman" w:eastAsia="Times New Roman" w:hAnsi="Times New Roman"/>
+          <w:b w:val="1"/>
+          <w:sz w:val="40"/>
+          <w:szCs w:val="40"/>
+        </w:rPr>
+      </w:pPr>
+      <w:r>
+        <w:rPr>
+          <w:rFonts w:ascii="Times New Roman" w:cs="Times New Roman" w:eastAsia="Times New Roman" w:hAnsi="Times New Roman"/>
+          <w:b w:val="1"/>
+          <w:sz w:val="40"/>
+          <w:szCs w:val="40"/>
           <w:rtl w:val="0"/>
         </w:rPr>
         <w:t xml:space="preserve">Звіт</w:t>
-      </w:r>
-    </w:p>
-    <w:p>
-      <w:pPr>
-        <w:spacing w:line="240" w:lineRule="auto"/>
-        <w:jc w:val="center"/>
-        <w:rPr>
-          <w:rFonts w:ascii="Times New Roman" w:cs="Times New Roman" w:eastAsia="Times New Roman" w:hAnsi="Times New Roman"/>
-          <w:sz w:val="28"/>
-          <w:szCs w:val="28"/>
-        </w:rPr>
-      </w:pPr>
-      <w:r>
-        <w:rPr>
-          <w:rFonts w:ascii="Times New Roman" w:cs="Times New Roman" w:eastAsia="Times New Roman" w:hAnsi="Times New Roman"/>
-          <w:sz w:val="28"/>
-          <w:szCs w:val="28"/>
-          <w:rtl w:val="0"/>
-        </w:rPr>
-        <w:t xml:space="preserve">про виконання </w:t>
       </w:r>
     </w:p>
     <w:p>
@@ -202,7 +293,7 @@
           <w:tab w:val="center" w:leader="none" w:pos="4819"/>
           <w:tab w:val="left" w:leader="none" w:pos="7468"/>
         </w:tabs>
-        <w:spacing w:line="240" w:lineRule="auto"/>
+        <w:spacing w:after="0" w:line="240" w:lineRule="auto"/>
         <w:rPr>
           <w:rFonts w:ascii="Times New Roman" w:cs="Times New Roman" w:eastAsia="Times New Roman" w:hAnsi="Times New Roman"/>
           <w:b w:val="1"/>
@@ -219,12 +310,151 @@
           <w:rtl w:val="0"/>
         </w:rPr>
         <w:tab/>
-        <w:t xml:space="preserve">Лабораторних та практичних робіт №2 </w:t>
-      </w:r>
-    </w:p>
-    <w:p>
-      <w:pPr>
-        <w:spacing w:line="240" w:lineRule="auto"/>
+      </w:r>
+    </w:p>
+    <w:p>
+      <w:pPr>
+        <w:tabs>
+          <w:tab w:val="center" w:leader="none" w:pos="4819"/>
+          <w:tab w:val="left" w:leader="none" w:pos="7468"/>
+        </w:tabs>
+        <w:spacing w:after="0" w:line="240" w:lineRule="auto"/>
+        <w:rPr>
+          <w:rFonts w:ascii="Times New Roman" w:cs="Times New Roman" w:eastAsia="Times New Roman" w:hAnsi="Times New Roman"/>
+          <w:b w:val="1"/>
+          <w:sz w:val="28"/>
+          <w:szCs w:val="28"/>
+        </w:rPr>
+      </w:pPr>
+      <w:r>
+        <w:rPr>
+          <w:rtl w:val="0"/>
+        </w:rPr>
+      </w:r>
+    </w:p>
+    <w:p>
+      <w:pPr>
+        <w:tabs>
+          <w:tab w:val="center" w:leader="none" w:pos="4819"/>
+          <w:tab w:val="left" w:leader="none" w:pos="7468"/>
+        </w:tabs>
+        <w:spacing w:after="0" w:line="240" w:lineRule="auto"/>
+        <w:rPr>
+          <w:rFonts w:ascii="Times New Roman" w:cs="Times New Roman" w:eastAsia="Times New Roman" w:hAnsi="Times New Roman"/>
+          <w:b w:val="1"/>
+          <w:sz w:val="28"/>
+          <w:szCs w:val="28"/>
+        </w:rPr>
+      </w:pPr>
+      <w:r>
+        <w:rPr>
+          <w:rtl w:val="0"/>
+        </w:rPr>
+      </w:r>
+    </w:p>
+    <w:p>
+      <w:pPr>
+        <w:tabs>
+          <w:tab w:val="center" w:leader="none" w:pos="4819"/>
+          <w:tab w:val="left" w:leader="none" w:pos="7468"/>
+        </w:tabs>
+        <w:spacing w:after="0" w:line="240" w:lineRule="auto"/>
+        <w:jc w:val="center"/>
+        <w:rPr>
+          <w:rFonts w:ascii="Times New Roman" w:cs="Times New Roman" w:eastAsia="Times New Roman" w:hAnsi="Times New Roman"/>
+          <w:b w:val="1"/>
+          <w:sz w:val="28"/>
+          <w:szCs w:val="28"/>
+        </w:rPr>
+      </w:pPr>
+      <w:r>
+        <w:rPr>
+          <w:rFonts w:ascii="Times New Roman" w:cs="Times New Roman" w:eastAsia="Times New Roman" w:hAnsi="Times New Roman"/>
+          <w:b w:val="1"/>
+          <w:sz w:val="56"/>
+          <w:szCs w:val="56"/>
+          <w:rtl w:val="0"/>
+        </w:rPr>
+        <w:t xml:space="preserve">Звіт</w:t>
+      </w:r>
+      <w:r>
+        <w:rPr>
+          <w:rFonts w:ascii="Times New Roman" w:cs="Times New Roman" w:eastAsia="Times New Roman" w:hAnsi="Times New Roman"/>
+          <w:b w:val="1"/>
+          <w:sz w:val="28"/>
+          <w:szCs w:val="28"/>
+          <w:rtl w:val="0"/>
+        </w:rPr>
+        <w:t xml:space="preserve"> </w:t>
+      </w:r>
+    </w:p>
+    <w:p>
+      <w:pPr>
+        <w:tabs>
+          <w:tab w:val="center" w:leader="none" w:pos="4819"/>
+          <w:tab w:val="left" w:leader="none" w:pos="7468"/>
+        </w:tabs>
+        <w:spacing w:after="0" w:line="240" w:lineRule="auto"/>
+        <w:jc w:val="center"/>
+        <w:rPr>
+          <w:rFonts w:ascii="Times New Roman" w:cs="Times New Roman" w:eastAsia="Times New Roman" w:hAnsi="Times New Roman"/>
+          <w:b w:val="1"/>
+          <w:sz w:val="28"/>
+          <w:szCs w:val="28"/>
+        </w:rPr>
+      </w:pPr>
+      <w:r>
+        <w:rPr>
+          <w:rFonts w:ascii="Times New Roman" w:cs="Times New Roman" w:eastAsia="Times New Roman" w:hAnsi="Times New Roman"/>
+          <w:b w:val="1"/>
+          <w:sz w:val="28"/>
+          <w:szCs w:val="28"/>
+          <w:rtl w:val="0"/>
+        </w:rPr>
+        <w:t xml:space="preserve">про виконання лабораторних та практичних робіт блоку № 2</w:t>
+      </w:r>
+    </w:p>
+    <w:p>
+      <w:pPr>
+        <w:spacing w:after="0" w:line="240" w:lineRule="auto"/>
+        <w:jc w:val="center"/>
+        <w:rPr>
+          <w:rFonts w:ascii="Times New Roman" w:cs="Times New Roman" w:eastAsia="Times New Roman" w:hAnsi="Times New Roman"/>
+          <w:sz w:val="28"/>
+          <w:szCs w:val="28"/>
+        </w:rPr>
+      </w:pPr>
+      <w:r>
+        <w:rPr>
+          <w:rFonts w:ascii="Times New Roman" w:cs="Times New Roman" w:eastAsia="Times New Roman" w:hAnsi="Times New Roman"/>
+          <w:sz w:val="28"/>
+          <w:szCs w:val="28"/>
+          <w:rtl w:val="0"/>
+        </w:rPr>
+        <w:t xml:space="preserve">На тему:  «</w:t>
+      </w:r>
+      <w:r>
+        <w:rPr>
+          <w:rFonts w:ascii="Times New Roman" w:cs="Times New Roman" w:eastAsia="Times New Roman" w:hAnsi="Times New Roman"/>
+          <w:sz w:val="24"/>
+          <w:szCs w:val="24"/>
+          <w:rtl w:val="0"/>
+        </w:rPr>
+        <w:t xml:space="preserve"> </w:t>
+      </w:r>
+      <w:r>
+        <w:rPr>
+          <w:rFonts w:ascii="Times New Roman" w:cs="Times New Roman" w:eastAsia="Times New Roman" w:hAnsi="Times New Roman"/>
+          <w:sz w:val="28"/>
+          <w:szCs w:val="28"/>
+          <w:rtl w:val="0"/>
+        </w:rPr>
+        <w:t xml:space="preserve">Лінійні алгоритми. Розгалужені алгоритми. Умовні та логічні оператори. Системи числення. Змінні. Константи. Типи даних. Розмір Типів Даних (Двійкова система). Ввід вивід. Базові операції та вбудовані функції. Коментарі.»</w:t>
+      </w:r>
+    </w:p>
+    <w:p>
+      <w:pPr>
+        <w:spacing w:after="0" w:line="240" w:lineRule="auto"/>
         <w:jc w:val="center"/>
         <w:rPr>
           <w:rFonts w:ascii="Times New Roman" w:cs="Times New Roman" w:eastAsia="Times New Roman" w:hAnsi="Times New Roman"/>
@@ -255,7 +485,7 @@
     </w:p>
     <w:p>
       <w:pPr>
-        <w:spacing w:line="240" w:lineRule="auto"/>
+        <w:spacing w:after="0" w:line="240" w:lineRule="auto"/>
         <w:jc w:val="center"/>
         <w:rPr>
           <w:rFonts w:ascii="Times New Roman" w:cs="Times New Roman" w:eastAsia="Times New Roman" w:hAnsi="Times New Roman"/>
@@ -264,91 +494,222 @@
         </w:rPr>
       </w:pPr>
       <w:r>
+        <w:rPr>
+          <w:rFonts w:ascii="Times New Roman" w:cs="Times New Roman" w:eastAsia="Times New Roman" w:hAnsi="Times New Roman"/>
+          <w:sz w:val="28"/>
+          <w:szCs w:val="28"/>
+          <w:rtl w:val="0"/>
+        </w:rPr>
+        <w:t xml:space="preserve">до:</w:t>
+      </w:r>
+    </w:p>
+    <w:p>
+      <w:pPr>
+        <w:spacing w:after="0" w:line="240" w:lineRule="auto"/>
+        <w:jc w:val="center"/>
+        <w:rPr>
+          <w:rFonts w:ascii="Times New Roman" w:cs="Times New Roman" w:eastAsia="Times New Roman" w:hAnsi="Times New Roman"/>
+          <w:sz w:val="28"/>
+          <w:szCs w:val="28"/>
+        </w:rPr>
+      </w:pPr>
+      <w:r>
+        <w:rPr>
+          <w:rFonts w:ascii="Times New Roman" w:cs="Times New Roman" w:eastAsia="Times New Roman" w:hAnsi="Times New Roman"/>
+          <w:sz w:val="28"/>
+          <w:szCs w:val="28"/>
+          <w:rtl w:val="0"/>
+        </w:rPr>
+        <w:t xml:space="preserve">ВНС Лабораторної Роботи № 1 </w:t>
+      </w:r>
+    </w:p>
+    <w:p>
+      <w:pPr>
+        <w:spacing w:after="0" w:line="240" w:lineRule="auto"/>
+        <w:jc w:val="center"/>
+        <w:rPr>
+          <w:rFonts w:ascii="Times New Roman" w:cs="Times New Roman" w:eastAsia="Times New Roman" w:hAnsi="Times New Roman"/>
+          <w:sz w:val="28"/>
+          <w:szCs w:val="28"/>
+        </w:rPr>
+      </w:pPr>
+      <w:r>
+        <w:rPr>
+          <w:rFonts w:ascii="Times New Roman" w:cs="Times New Roman" w:eastAsia="Times New Roman" w:hAnsi="Times New Roman"/>
+          <w:sz w:val="28"/>
+          <w:szCs w:val="28"/>
+          <w:rtl w:val="0"/>
+        </w:rPr>
+        <w:t xml:space="preserve">Алготестер Лабораторної Роботи № 1</w:t>
+      </w:r>
+    </w:p>
+    <w:p>
+      <w:pPr>
+        <w:spacing w:after="0" w:line="240" w:lineRule="auto"/>
+        <w:jc w:val="center"/>
+        <w:rPr>
+          <w:rFonts w:ascii="Times New Roman" w:cs="Times New Roman" w:eastAsia="Times New Roman" w:hAnsi="Times New Roman"/>
+          <w:sz w:val="28"/>
+          <w:szCs w:val="28"/>
+        </w:rPr>
+      </w:pPr>
+      <w:r>
+        <w:rPr>
+          <w:rFonts w:ascii="Times New Roman" w:cs="Times New Roman" w:eastAsia="Times New Roman" w:hAnsi="Times New Roman"/>
+          <w:sz w:val="28"/>
+          <w:szCs w:val="28"/>
+          <w:rtl w:val="0"/>
+        </w:rPr>
+        <w:t xml:space="preserve">Практичних Робіт № 2</w:t>
+      </w:r>
+    </w:p>
+    <w:p>
+      <w:pPr>
+        <w:spacing w:after="0" w:line="240" w:lineRule="auto"/>
+        <w:jc w:val="center"/>
+        <w:rPr>
+          <w:rFonts w:ascii="Times New Roman" w:cs="Times New Roman" w:eastAsia="Times New Roman" w:hAnsi="Times New Roman"/>
+          <w:sz w:val="28"/>
+          <w:szCs w:val="28"/>
+        </w:rPr>
+      </w:pPr>
+      <w:r>
+        <w:rPr>
+          <w:rtl w:val="0"/>
+        </w:rPr>
+      </w:r>
+    </w:p>
+    <w:p>
+      <w:pPr>
+        <w:spacing w:after="0" w:line="240" w:lineRule="auto"/>
+        <w:jc w:val="center"/>
+        <w:rPr>
+          <w:rFonts w:ascii="Times New Roman" w:cs="Times New Roman" w:eastAsia="Times New Roman" w:hAnsi="Times New Roman"/>
+          <w:sz w:val="28"/>
+          <w:szCs w:val="28"/>
+        </w:rPr>
+      </w:pPr>
+      <w:r>
+        <w:rPr>
+          <w:rtl w:val="0"/>
+        </w:rPr>
+      </w:r>
+    </w:p>
+    <w:p>
+      <w:pPr>
+        <w:spacing w:after="0" w:line="240" w:lineRule="auto"/>
+        <w:jc w:val="center"/>
+        <w:rPr>
+          <w:rFonts w:ascii="Times New Roman" w:cs="Times New Roman" w:eastAsia="Times New Roman" w:hAnsi="Times New Roman"/>
+          <w:sz w:val="28"/>
+          <w:szCs w:val="28"/>
+        </w:rPr>
+      </w:pPr>
+      <w:r>
+        <w:rPr>
+          <w:rtl w:val="0"/>
+        </w:rPr>
+      </w:r>
+    </w:p>
+    <w:p>
+      <w:pPr>
+        <w:spacing w:after="0" w:line="240" w:lineRule="auto"/>
+        <w:jc w:val="center"/>
+        <w:rPr>
+          <w:rFonts w:ascii="Times New Roman" w:cs="Times New Roman" w:eastAsia="Times New Roman" w:hAnsi="Times New Roman"/>
+          <w:b w:val="1"/>
+          <w:smallCaps w:val="1"/>
+          <w:sz w:val="28"/>
+          <w:szCs w:val="28"/>
+        </w:rPr>
+      </w:pPr>
+      <w:r>
+        <w:rPr>
+          <w:rtl w:val="0"/>
+        </w:rPr>
+      </w:r>
+    </w:p>
+    <w:p>
+      <w:pPr>
+        <w:spacing w:after="0" w:line="360" w:lineRule="auto"/>
+        <w:rPr>
+          <w:rFonts w:ascii="Times New Roman" w:cs="Times New Roman" w:eastAsia="Times New Roman" w:hAnsi="Times New Roman"/>
+          <w:sz w:val="28"/>
+          <w:szCs w:val="28"/>
+        </w:rPr>
+      </w:pPr>
+      <w:r>
+        <w:rPr>
+          <w:rtl w:val="0"/>
+        </w:rPr>
+      </w:r>
+    </w:p>
+    <w:p>
+      <w:pPr>
+        <w:spacing w:after="0" w:line="240" w:lineRule="auto"/>
+        <w:jc w:val="right"/>
+        <w:rPr>
+          <w:rFonts w:ascii="Times New Roman" w:cs="Times New Roman" w:eastAsia="Times New Roman" w:hAnsi="Times New Roman"/>
+          <w:b w:val="1"/>
+          <w:sz w:val="28"/>
+          <w:szCs w:val="28"/>
+        </w:rPr>
+      </w:pPr>
+      <w:r>
+        <w:rPr>
+          <w:rFonts w:ascii="Times New Roman" w:cs="Times New Roman" w:eastAsia="Times New Roman" w:hAnsi="Times New Roman"/>
+          <w:b w:val="1"/>
+          <w:sz w:val="28"/>
+          <w:szCs w:val="28"/>
+          <w:rtl w:val="0"/>
+        </w:rPr>
+        <w:t xml:space="preserve">Виконав:</w:t>
+      </w:r>
+    </w:p>
+    <w:p>
+      <w:pPr>
+        <w:spacing w:after="0" w:line="240" w:lineRule="auto"/>
+        <w:jc w:val="right"/>
         <w:rPr>
           <w:rFonts w:ascii="Times New Roman" w:cs="Times New Roman" w:eastAsia="Times New Roman" w:hAnsi="Times New Roman"/>
           <w:b w:val="1"/>
           <w:i w:val="1"/>
           <w:sz w:val="28"/>
           <w:szCs w:val="28"/>
-          <w:rtl w:val="0"/>
-        </w:rPr>
-        <w:t xml:space="preserve">з розділу</w:t>
-      </w:r>
-      <w:r>
-        <w:rPr>
-          <w:rFonts w:ascii="Times New Roman" w:cs="Times New Roman" w:eastAsia="Times New Roman" w:hAnsi="Times New Roman"/>
-          <w:sz w:val="28"/>
-          <w:szCs w:val="28"/>
-          <w:rtl w:val="0"/>
-        </w:rPr>
-        <w:t xml:space="preserve">:  «Лінійні та розгалужені алгоритми. Умовні оператори. Константи, змінні»</w:t>
-      </w:r>
-    </w:p>
-    <w:p>
-      <w:pPr>
-        <w:spacing w:line="240" w:lineRule="auto"/>
-        <w:jc w:val="center"/>
-        <w:rPr>
-          <w:rFonts w:ascii="Times New Roman" w:cs="Times New Roman" w:eastAsia="Times New Roman" w:hAnsi="Times New Roman"/>
-          <w:b w:val="1"/>
-          <w:smallCaps w:val="1"/>
-          <w:sz w:val="28"/>
-          <w:szCs w:val="28"/>
-        </w:rPr>
-      </w:pPr>
-      <w:r>
-        <w:rPr>
-          <w:rtl w:val="0"/>
-        </w:rPr>
-      </w:r>
-    </w:p>
-    <w:p>
-      <w:pPr>
-        <w:spacing w:line="360" w:lineRule="auto"/>
-        <w:rPr>
-          <w:rFonts w:ascii="Times New Roman" w:cs="Times New Roman" w:eastAsia="Times New Roman" w:hAnsi="Times New Roman"/>
-          <w:sz w:val="28"/>
-          <w:szCs w:val="28"/>
-        </w:rPr>
-      </w:pPr>
-      <w:r>
-        <w:rPr>
-          <w:rtl w:val="0"/>
-        </w:rPr>
-      </w:r>
-    </w:p>
-    <w:p>
-      <w:pPr>
-        <w:spacing w:line="240" w:lineRule="auto"/>
-        <w:jc w:val="right"/>
+        </w:rPr>
+      </w:pPr>
+      <w:r>
         <w:rPr>
           <w:rFonts w:ascii="Times New Roman" w:cs="Times New Roman" w:eastAsia="Times New Roman" w:hAnsi="Times New Roman"/>
           <w:b w:val="1"/>
           <w:i w:val="1"/>
           <w:sz w:val="28"/>
           <w:szCs w:val="28"/>
-        </w:rPr>
-      </w:pPr>
-      <w:r>
-        <w:rPr>
-          <w:rFonts w:ascii="Times New Roman" w:cs="Times New Roman" w:eastAsia="Times New Roman" w:hAnsi="Times New Roman"/>
-          <w:b w:val="1"/>
-          <w:i w:val="1"/>
+          <w:rtl w:val="0"/>
+        </w:rPr>
+        <w:t xml:space="preserve"> </w:t>
+      </w:r>
+      <w:r>
+        <w:rPr>
+          <w:rFonts w:ascii="Times New Roman" w:cs="Times New Roman" w:eastAsia="Times New Roman" w:hAnsi="Times New Roman"/>
           <w:sz w:val="28"/>
           <w:szCs w:val="28"/>
           <w:rtl w:val="0"/>
         </w:rPr>
-        <w:t xml:space="preserve">Виконав:</w:t>
-      </w:r>
-    </w:p>
-    <w:p>
-      <w:pPr>
-        <w:spacing w:line="240" w:lineRule="auto"/>
+        <w:t xml:space="preserve">Студент групи ШІ-14</w:t>
+      </w:r>
+      <w:r>
+        <w:rPr>
+          <w:rtl w:val="0"/>
+        </w:rPr>
+      </w:r>
+    </w:p>
+    <w:p>
+      <w:pPr>
+        <w:spacing w:after="0" w:line="240" w:lineRule="auto"/>
         <w:jc w:val="right"/>
         <w:rPr>
           <w:rFonts w:ascii="Times New Roman" w:cs="Times New Roman" w:eastAsia="Times New Roman" w:hAnsi="Times New Roman"/>
-          <w:b w:val="1"/>
-          <w:i w:val="1"/>
           <w:sz w:val="28"/>
           <w:szCs w:val="28"/>
         </w:rPr>
@@ -356,47 +717,16 @@
       <w:r>
         <w:rPr>
           <w:rFonts w:ascii="Times New Roman" w:cs="Times New Roman" w:eastAsia="Times New Roman" w:hAnsi="Times New Roman"/>
-          <w:b w:val="1"/>
-          <w:i w:val="1"/>
           <w:sz w:val="28"/>
           <w:szCs w:val="28"/>
           <w:rtl w:val="0"/>
         </w:rPr>
-        <w:t xml:space="preserve"> </w:t>
-      </w:r>
-      <w:r>
-        <w:rPr>
-          <w:rFonts w:ascii="Times New Roman" w:cs="Times New Roman" w:eastAsia="Times New Roman" w:hAnsi="Times New Roman"/>
-          <w:sz w:val="28"/>
-          <w:szCs w:val="28"/>
-          <w:rtl w:val="0"/>
-        </w:rPr>
-        <w:t xml:space="preserve">студент групи ШІ-14</w:t>
-      </w:r>
-      <w:r>
-        <w:rPr>
-          <w:rtl w:val="0"/>
-        </w:rPr>
-      </w:r>
-    </w:p>
-    <w:p>
-      <w:pPr>
-        <w:spacing w:line="240" w:lineRule="auto"/>
-        <w:jc w:val="right"/>
-        <w:rPr>
-          <w:rFonts w:ascii="Times New Roman" w:cs="Times New Roman" w:eastAsia="Times New Roman" w:hAnsi="Times New Roman"/>
-          <w:sz w:val="28"/>
-          <w:szCs w:val="28"/>
-        </w:rPr>
-      </w:pPr>
-      <w:r>
-        <w:rPr>
-          <w:rFonts w:ascii="Times New Roman" w:cs="Times New Roman" w:eastAsia="Times New Roman" w:hAnsi="Times New Roman"/>
-          <w:sz w:val="28"/>
-          <w:szCs w:val="28"/>
-          <w:rtl w:val="0"/>
-        </w:rPr>
         <w:t xml:space="preserve">Кормилюк Роман Олегович</w:t>
+      </w:r>
+      <w:r>
+        <w:rPr>
+          <w:rtl w:val="0"/>
+        </w:rPr>
       </w:r>
     </w:p>
     <w:p>
@@ -569,6 +899,11 @@
         </w:rPr>
         <w:t xml:space="preserve">Тема №1: Теорія та навчальна діяльність.</w:t>
       </w:r>
+      <w:r>
+        <w:rPr>
+          <w:rtl w:val="0"/>
+        </w:rPr>
+      </w:r>
     </w:p>
     <w:p>
       <w:pPr>
@@ -591,6 +926,11 @@
           <w:rtl w:val="0"/>
         </w:rPr>
         <w:t xml:space="preserve">Тема №2: Управління вимогами (розуміти завдання) та проектування (намалювати блок-схеми та оцінити завдання 3-7)</w:t>
+      </w:r>
+      <w:r>
+        <w:rPr>
+          <w:rtl w:val="0"/>
+        </w:rPr>
       </w:r>
     </w:p>
     <w:p>
@@ -846,6 +1186,11 @@
         </w:rPr>
         <w:t xml:space="preserve">Тема №1: Теорія та навчальна діяльність. </w:t>
       </w:r>
+      <w:r>
+        <w:rPr>
+          <w:rtl w:val="0"/>
+        </w:rPr>
+      </w:r>
     </w:p>
     <w:p>
       <w:pPr>
@@ -868,6 +1213,11 @@
           <w:rtl w:val="0"/>
         </w:rPr>
         <w:t xml:space="preserve">Джерела Інформації</w:t>
+      </w:r>
+      <w:r>
+        <w:rPr>
+          <w:rtl w:val="0"/>
+        </w:rPr>
       </w:r>
     </w:p>
     <w:p>
@@ -934,6 +1284,11 @@
         </w:rPr>
         <w:t xml:space="preserve">Інформація на практичних. Інформація в документах з прикріпленими завданнями.</w:t>
       </w:r>
+      <w:r>
+        <w:rPr>
+          <w:rtl w:val="0"/>
+        </w:rPr>
+      </w:r>
     </w:p>
     <w:p>
       <w:pPr>
@@ -957,6 +1312,11 @@
         </w:rPr>
         <w:t xml:space="preserve">Саморозвиток. Книга “Мова програмування С” Браян В. Керніган, Деніс М. Річі</w:t>
       </w:r>
+      <w:r>
+        <w:rPr>
+          <w:rtl w:val="0"/>
+        </w:rPr>
+      </w:r>
     </w:p>
     <w:p>
       <w:pPr>
@@ -980,6 +1340,11 @@
         </w:rPr>
         <w:t xml:space="preserve">Що опрацьовано:</w:t>
       </w:r>
+      <w:r>
+        <w:rPr>
+          <w:rtl w:val="0"/>
+        </w:rPr>
+      </w:r>
     </w:p>
     <w:p>
       <w:pPr>
@@ -1003,6 +1368,11 @@
         </w:rPr>
         <w:t xml:space="preserve">Структура програми.</w:t>
       </w:r>
+      <w:r>
+        <w:rPr>
+          <w:rtl w:val="0"/>
+        </w:rPr>
+      </w:r>
     </w:p>
     <w:p>
       <w:pPr>
@@ -1026,6 +1396,11 @@
         </w:rPr>
         <w:t xml:space="preserve">Константи й змінні</w:t>
       </w:r>
+      <w:r>
+        <w:rPr>
+          <w:rtl w:val="0"/>
+        </w:rPr>
+      </w:r>
     </w:p>
     <w:p>
       <w:pPr>
@@ -1049,6 +1424,11 @@
         </w:rPr>
         <w:t xml:space="preserve">Операції</w:t>
       </w:r>
+      <w:r>
+        <w:rPr>
+          <w:rtl w:val="0"/>
+        </w:rPr>
+      </w:r>
     </w:p>
     <w:p>
       <w:pPr>
@@ -1072,6 +1452,11 @@
         </w:rPr>
         <w:t xml:space="preserve">Вирази</w:t>
       </w:r>
+      <w:r>
+        <w:rPr>
+          <w:rtl w:val="0"/>
+        </w:rPr>
+      </w:r>
     </w:p>
     <w:p>
       <w:pPr>
@@ -1095,6 +1480,11 @@
         </w:rPr>
         <w:t xml:space="preserve">Ввід і вивід</w:t>
       </w:r>
+      <w:r>
+        <w:rPr>
+          <w:rtl w:val="0"/>
+        </w:rPr>
+      </w:r>
     </w:p>
     <w:p>
       <w:pPr>
@@ -1118,6 +1508,11 @@
         </w:rPr>
         <w:t xml:space="preserve">Статус: Ознайомлений частково</w:t>
       </w:r>
+      <w:r>
+        <w:rPr>
+          <w:rtl w:val="0"/>
+        </w:rPr>
+      </w:r>
     </w:p>
     <w:p>
       <w:pPr>
@@ -1141,6 +1536,11 @@
         </w:rPr>
         <w:t xml:space="preserve">Початок опрацювання теми: 20.10  </w:t>
       </w:r>
+      <w:r>
+        <w:rPr>
+          <w:rtl w:val="0"/>
+        </w:rPr>
+      </w:r>
     </w:p>
     <w:p>
       <w:pPr>
@@ -1164,6 +1564,11 @@
         </w:rPr>
         <w:t xml:space="preserve">Звершення опрацювання теми: 30.10</w:t>
       </w:r>
+      <w:r>
+        <w:rPr>
+          <w:rtl w:val="0"/>
+        </w:rPr>
+      </w:r>
     </w:p>
     <w:p>
       <w:pPr>
@@ -1187,6 +1592,11 @@
         </w:rPr>
         <w:t xml:space="preserve">Тема №2: Управління вимогами (розуміти завдання) та проектування (намалювати блок-схеми та оцінити завдання 3-7).</w:t>
       </w:r>
+      <w:r>
+        <w:rPr>
+          <w:rtl w:val="0"/>
+        </w:rPr>
+      </w:r>
     </w:p>
     <w:p>
       <w:pPr>
@@ -1209,6 +1619,11 @@
           <w:rtl w:val="0"/>
         </w:rPr>
         <w:t xml:space="preserve">Джерела Інформації:</w:t>
+      </w:r>
+      <w:r>
+        <w:rPr>
+          <w:rtl w:val="0"/>
+        </w:rPr>
       </w:r>
     </w:p>
     <w:p>
@@ -1291,6 +1706,11 @@
         </w:rPr>
         <w:t xml:space="preserve">Стаття. Інформація, яка подана в документі з завданнями.  </w:t>
       </w:r>
+      <w:r>
+        <w:rPr>
+          <w:rtl w:val="0"/>
+        </w:rPr>
+      </w:r>
     </w:p>
     <w:p>
       <w:pPr>
@@ -1314,6 +1734,11 @@
         </w:rPr>
         <w:t xml:space="preserve">Що опрацьовано:</w:t>
       </w:r>
+      <w:r>
+        <w:rPr>
+          <w:rtl w:val="0"/>
+        </w:rPr>
+      </w:r>
     </w:p>
     <w:p>
       <w:pPr>
@@ -1337,6 +1762,11 @@
         </w:rPr>
         <w:t xml:space="preserve">Структура програми.</w:t>
       </w:r>
+      <w:r>
+        <w:rPr>
+          <w:rtl w:val="0"/>
+        </w:rPr>
+      </w:r>
     </w:p>
     <w:p>
       <w:pPr>
@@ -1360,6 +1790,11 @@
         </w:rPr>
         <w:t xml:space="preserve">Константи й змінні</w:t>
       </w:r>
+      <w:r>
+        <w:rPr>
+          <w:rtl w:val="0"/>
+        </w:rPr>
+      </w:r>
     </w:p>
     <w:p>
       <w:pPr>
@@ -1383,6 +1818,11 @@
         </w:rPr>
         <w:t xml:space="preserve">Операції</w:t>
       </w:r>
+      <w:r>
+        <w:rPr>
+          <w:rtl w:val="0"/>
+        </w:rPr>
+      </w:r>
     </w:p>
     <w:p>
       <w:pPr>
@@ -1406,6 +1846,11 @@
         </w:rPr>
         <w:t xml:space="preserve">Вирази</w:t>
       </w:r>
+      <w:r>
+        <w:rPr>
+          <w:rtl w:val="0"/>
+        </w:rPr>
+      </w:r>
     </w:p>
     <w:p>
       <w:pPr>
@@ -1429,6 +1874,11 @@
         </w:rPr>
         <w:t xml:space="preserve">Ввід і вивід</w:t>
       </w:r>
+      <w:r>
+        <w:rPr>
+          <w:rtl w:val="0"/>
+        </w:rPr>
+      </w:r>
     </w:p>
     <w:p>
       <w:pPr>
@@ -1452,6 +1902,11 @@
         </w:rPr>
         <w:t xml:space="preserve">Статус: Ознайомлений частково</w:t>
       </w:r>
+      <w:r>
+        <w:rPr>
+          <w:rtl w:val="0"/>
+        </w:rPr>
+      </w:r>
     </w:p>
     <w:p>
       <w:pPr>
@@ -1475,6 +1930,11 @@
         </w:rPr>
         <w:t xml:space="preserve">Початок опрацювання теми: 20.10 </w:t>
       </w:r>
+      <w:r>
+        <w:rPr>
+          <w:rtl w:val="0"/>
+        </w:rPr>
+      </w:r>
     </w:p>
     <w:p>
       <w:pPr>
@@ -1498,6 +1958,11 @@
         </w:rPr>
         <w:t xml:space="preserve">Звершення опрацювання теми: 30.10</w:t>
       </w:r>
+      <w:r>
+        <w:rPr>
+          <w:rtl w:val="0"/>
+        </w:rPr>
+      </w:r>
     </w:p>
     <w:p>
       <w:pPr>
@@ -1521,6 +1986,11 @@
         </w:rPr>
         <w:t xml:space="preserve">Тема №3: Програмування, написання коду згідно свого варіанту.</w:t>
       </w:r>
+      <w:r>
+        <w:rPr>
+          <w:rtl w:val="0"/>
+        </w:rPr>
+      </w:r>
     </w:p>
     <w:p>
       <w:pPr>
@@ -1544,6 +2014,11 @@
         </w:rPr>
         <w:t xml:space="preserve">Джерела Інформації:</w:t>
       </w:r>
+      <w:r>
+        <w:rPr>
+          <w:rtl w:val="0"/>
+        </w:rPr>
+      </w:r>
     </w:p>
     <w:p>
       <w:pPr>
@@ -1567,6 +2042,11 @@
         </w:rPr>
         <w:t xml:space="preserve">ChatGPT</w:t>
       </w:r>
+      <w:r>
+        <w:rPr>
+          <w:rtl w:val="0"/>
+        </w:rPr>
+      </w:r>
     </w:p>
     <w:p>
       <w:pPr>
@@ -1590,6 +2070,11 @@
         </w:rPr>
         <w:t xml:space="preserve">Стаття. Інформація на практичних. Інформація в документах з прикріпленими завданнями.</w:t>
       </w:r>
+      <w:r>
+        <w:rPr>
+          <w:rtl w:val="0"/>
+        </w:rPr>
+      </w:r>
     </w:p>
     <w:p>
       <w:pPr>
@@ -1613,6 +2098,11 @@
         </w:rPr>
         <w:t xml:space="preserve">Що опрацьовано:</w:t>
       </w:r>
+      <w:r>
+        <w:rPr>
+          <w:rtl w:val="0"/>
+        </w:rPr>
+      </w:r>
     </w:p>
     <w:p>
       <w:pPr>
@@ -1636,6 +2126,11 @@
         </w:rPr>
         <w:t xml:space="preserve">Написання коду з різними видами розгалужень та умов.</w:t>
       </w:r>
+      <w:r>
+        <w:rPr>
+          <w:rtl w:val="0"/>
+        </w:rPr>
+      </w:r>
     </w:p>
     <w:p>
       <w:pPr>
@@ -1659,6 +2154,11 @@
         </w:rPr>
         <w:t xml:space="preserve">Статус: Ознайомлений частково</w:t>
       </w:r>
+      <w:r>
+        <w:rPr>
+          <w:rtl w:val="0"/>
+        </w:rPr>
+      </w:r>
     </w:p>
     <w:p>
       <w:pPr>
@@ -1682,6 +2182,11 @@
         </w:rPr>
         <w:t xml:space="preserve">Початок опрацювання теми: 20.10 </w:t>
       </w:r>
+      <w:r>
+        <w:rPr>
+          <w:rtl w:val="0"/>
+        </w:rPr>
+      </w:r>
     </w:p>
     <w:p>
       <w:pPr>
@@ -1705,6 +2210,11 @@
         </w:rPr>
         <w:t xml:space="preserve">Звершення опрацювання теми: 30.10 </w:t>
       </w:r>
+      <w:r>
+        <w:rPr>
+          <w:rtl w:val="0"/>
+        </w:rPr>
+      </w:r>
     </w:p>
     <w:p>
       <w:pPr>
@@ -1810,7 +2320,7 @@
           <wp:inline distB="114300" distT="114300" distL="114300" distR="114300">
             <wp:extent cx="3133725" cy="923925"/>
             <wp:effectExtent b="0" l="0" r="0" t="0"/>
-            <wp:docPr id="4" name="image3.png"/>
+            <wp:docPr id="2" name="image3.png"/>
             <a:graphic>
               <a:graphicData uri="http://schemas.openxmlformats.org/drawingml/2006/picture">
                 <pic:pic>
@@ -1850,12 +2360,12 @@
           <wp:inline distB="114300" distT="114300" distL="114300" distR="114300">
             <wp:extent cx="1781175" cy="1047750"/>
             <wp:effectExtent b="0" l="0" r="0" t="0"/>
-            <wp:docPr id="3" name="image7.png"/>
+            <wp:docPr id="1" name="image2.png"/>
             <a:graphic>
               <a:graphicData uri="http://schemas.openxmlformats.org/drawingml/2006/picture">
                 <pic:pic>
                   <pic:nvPicPr>
-                    <pic:cNvPr id="0" name="image7.png"/>
+                    <pic:cNvPr id="0" name="image2.png"/>
                     <pic:cNvPicPr preferRelativeResize="0"/>
                   </pic:nvPicPr>
                   <pic:blipFill>
@@ -2442,12 +2952,12 @@
           <wp:inline distB="114300" distT="114300" distL="114300" distR="114300">
             <wp:extent cx="2762250" cy="5081602"/>
             <wp:effectExtent b="0" l="0" r="0" t="0"/>
-            <wp:docPr id="6" name="image8.png"/>
+            <wp:docPr id="5" name="image11.png"/>
             <a:graphic>
               <a:graphicData uri="http://schemas.openxmlformats.org/drawingml/2006/picture">
                 <pic:pic>
                   <pic:nvPicPr>
-                    <pic:cNvPr id="0" name="image8.png"/>
+                    <pic:cNvPr id="0" name="image11.png"/>
                     <pic:cNvPicPr preferRelativeResize="0"/>
                   </pic:nvPicPr>
                   <pic:blipFill>
@@ -2629,12 +3139,12 @@
           <wp:inline distB="114300" distT="114300" distL="114300" distR="114300">
             <wp:extent cx="1762125" cy="5454230"/>
             <wp:effectExtent b="0" l="0" r="0" t="0"/>
-            <wp:docPr id="5" name="image14.png"/>
+            <wp:docPr id="3" name="image7.png"/>
             <a:graphic>
               <a:graphicData uri="http://schemas.openxmlformats.org/drawingml/2006/picture">
                 <pic:pic>
                   <pic:nvPicPr>
-                    <pic:cNvPr id="0" name="image14.png"/>
+                    <pic:cNvPr id="0" name="image7.png"/>
                     <pic:cNvPicPr preferRelativeResize="0"/>
                   </pic:nvPicPr>
                   <pic:blipFill>
@@ -2688,18 +3198,7 @@
           <w:szCs w:val="20"/>
           <w:rtl w:val="0"/>
         </w:rPr>
-        <w:t xml:space="preserve">Блок схема до програми №2</w:t>
-      </w:r>
-      <w:r>
-        <w:rPr>
-          <w:rFonts w:ascii="Times New Roman" w:cs="Times New Roman" w:eastAsia="Times New Roman" w:hAnsi="Times New Roman"/>
-          <w:i w:val="1"/>
-          <w:color w:val="444499"/>
-          <w:sz w:val="20"/>
-          <w:szCs w:val="20"/>
-          <w:rtl w:val="0"/>
-        </w:rPr>
-        <w:t xml:space="preserve">.</w:t>
+        <w:t xml:space="preserve">Блок схема до програми №2.</w:t>
       </w:r>
       <w:r>
         <w:rPr>
@@ -2858,7 +3357,7 @@
           <wp:inline distB="114300" distT="114300" distL="114300" distR="114300">
             <wp:extent cx="2799398" cy="5181169"/>
             <wp:effectExtent b="0" l="0" r="0" t="0"/>
-            <wp:docPr id="8" name="image9.png"/>
+            <wp:docPr id="7" name="image9.png"/>
             <a:graphic>
               <a:graphicData uri="http://schemas.openxmlformats.org/drawingml/2006/picture">
                 <pic:pic>
@@ -3049,12 +3548,12 @@
           <wp:inline distB="0" distT="0" distL="0" distR="0">
             <wp:extent cx="3687232" cy="4773897"/>
             <wp:effectExtent b="0" l="0" r="0" t="0"/>
-            <wp:docPr id="7" name="image1.png"/>
+            <wp:docPr id="6" name="image6.png"/>
             <a:graphic>
               <a:graphicData uri="http://schemas.openxmlformats.org/drawingml/2006/picture">
                 <pic:pic>
                   <pic:nvPicPr>
-                    <pic:cNvPr id="0" name="image1.png"/>
+                    <pic:cNvPr id="0" name="image6.png"/>
                     <pic:cNvPicPr preferRelativeResize="0"/>
                   </pic:nvPicPr>
                   <pic:blipFill>
@@ -3106,11 +3605,6 @@
         </w:rPr>
         <w:t xml:space="preserve">Блок схема до програми №4</w:t>
       </w:r>
-      <w:r>
-        <w:rPr>
-          <w:rtl w:val="0"/>
-        </w:rPr>
-      </w:r>
     </w:p>
     <w:p>
       <w:pPr>
@@ -3233,12 +3727,12 @@
           <wp:inline distB="114300" distT="114300" distL="114300" distR="114300">
             <wp:extent cx="3586925" cy="3228775"/>
             <wp:effectExtent b="0" l="0" r="0" t="0"/>
-            <wp:docPr id="10" name="image11.png"/>
+            <wp:docPr id="9" name="image8.png"/>
             <a:graphic>
               <a:graphicData uri="http://schemas.openxmlformats.org/drawingml/2006/picture">
                 <pic:pic>
                   <pic:nvPicPr>
-                    <pic:cNvPr id="0" name="image11.png"/>
+                    <pic:cNvPr id="0" name="image8.png"/>
                     <pic:cNvPicPr preferRelativeResize="0"/>
                   </pic:nvPicPr>
                   <pic:blipFill>
@@ -3290,11 +3784,6 @@
         </w:rPr>
         <w:t xml:space="preserve">Блок схема до програми №5</w:t>
       </w:r>
-      <w:r>
-        <w:rPr>
-          <w:rtl w:val="0"/>
-        </w:rPr>
-      </w:r>
     </w:p>
     <w:p>
       <w:pPr>
@@ -3459,12 +3948,12 @@
           <wp:inline distB="114300" distT="114300" distL="114300" distR="114300">
             <wp:extent cx="3866198" cy="1971675"/>
             <wp:effectExtent b="0" l="0" r="0" t="0"/>
-            <wp:docPr id="9" name="image6.png"/>
+            <wp:docPr id="8" name="image14.png"/>
             <a:graphic>
               <a:graphicData uri="http://schemas.openxmlformats.org/drawingml/2006/picture">
                 <pic:pic>
                   <pic:nvPicPr>
-                    <pic:cNvPr id="0" name="image6.png"/>
+                    <pic:cNvPr id="0" name="image14.png"/>
                     <pic:cNvPicPr preferRelativeResize="0"/>
                   </pic:nvPicPr>
                   <pic:blipFill>
@@ -3550,11 +4039,6 @@
         </w:rPr>
         <w:t xml:space="preserve">.</w:t>
       </w:r>
-      <w:r>
-        <w:rPr>
-          <w:rtl w:val="0"/>
-        </w:rPr>
-      </w:r>
     </w:p>
     <w:p>
       <w:pPr>
@@ -15360,12 +15844,12 @@
           <wp:inline distB="114300" distT="114300" distL="114300" distR="114300">
             <wp:extent cx="3627283" cy="2457450"/>
             <wp:effectExtent b="0" l="0" r="0" t="0"/>
-            <wp:docPr id="1" name="image5.png"/>
+            <wp:docPr id="12" name="image10.png"/>
             <a:graphic>
               <a:graphicData uri="http://schemas.openxmlformats.org/drawingml/2006/picture">
                 <pic:pic>
                   <pic:nvPicPr>
-                    <pic:cNvPr id="0" name="image5.png"/>
+                    <pic:cNvPr id="0" name="image10.png"/>
                     <pic:cNvPicPr preferRelativeResize="0"/>
                   </pic:nvPicPr>
                   <pic:blipFill>
@@ -15415,18 +15899,7 @@
           <w:szCs w:val="20"/>
           <w:rtl w:val="0"/>
         </w:rPr>
-        <w:t xml:space="preserve">Результат програми №1</w:t>
-      </w:r>
-      <w:r>
-        <w:rPr>
-          <w:rFonts w:ascii="Times New Roman" w:cs="Times New Roman" w:eastAsia="Times New Roman" w:hAnsi="Times New Roman"/>
-          <w:i w:val="1"/>
-          <w:color w:val="444499"/>
-          <w:sz w:val="20"/>
-          <w:szCs w:val="20"/>
-          <w:rtl w:val="0"/>
-        </w:rPr>
-        <w:t xml:space="preserve">.</w:t>
+        <w:t xml:space="preserve">Результат програми №1.</w:t>
       </w:r>
       <w:r>
         <w:rPr>
@@ -15547,12 +16020,12 @@
           <wp:inline distB="114300" distT="114300" distL="114300" distR="114300">
             <wp:extent cx="4295775" cy="2514600"/>
             <wp:effectExtent b="0" l="0" r="0" t="0"/>
-            <wp:docPr id="11" name="image2.png"/>
+            <wp:docPr id="10" name="image5.png"/>
             <a:graphic>
               <a:graphicData uri="http://schemas.openxmlformats.org/drawingml/2006/picture">
                 <pic:pic>
                   <pic:nvPicPr>
-                    <pic:cNvPr id="0" name="image2.png"/>
+                    <pic:cNvPr id="0" name="image5.png"/>
                     <pic:cNvPicPr preferRelativeResize="0"/>
                   </pic:nvPicPr>
                   <pic:blipFill>
@@ -15700,12 +16173,12 @@
           <wp:inline distB="114300" distT="114300" distL="114300" distR="114300">
             <wp:extent cx="4362450" cy="2238375"/>
             <wp:effectExtent b="0" l="0" r="0" t="0"/>
-            <wp:docPr id="12" name="image13.png"/>
+            <wp:docPr id="11" name="image12.png"/>
             <a:graphic>
               <a:graphicData uri="http://schemas.openxmlformats.org/drawingml/2006/picture">
                 <pic:pic>
                   <pic:nvPicPr>
-                    <pic:cNvPr id="0" name="image13.png"/>
+                    <pic:cNvPr id="0" name="image12.png"/>
                     <pic:cNvPicPr preferRelativeResize="0"/>
                   </pic:nvPicPr>
                   <pic:blipFill>
@@ -15755,18 +16228,7 @@
           <w:szCs w:val="20"/>
           <w:rtl w:val="0"/>
         </w:rPr>
-        <w:t xml:space="preserve">Результат програми №3.</w:t>
-      </w:r>
-      <w:r>
-        <w:rPr>
-          <w:rFonts w:ascii="Times New Roman" w:cs="Times New Roman" w:eastAsia="Times New Roman" w:hAnsi="Times New Roman"/>
-          <w:i w:val="1"/>
-          <w:color w:val="444499"/>
-          <w:sz w:val="20"/>
-          <w:szCs w:val="20"/>
-          <w:rtl w:val="0"/>
-        </w:rPr>
-        <w:t xml:space="preserve"> </w:t>
+        <w:t xml:space="preserve">Результат програми №3. </w:t>
       </w:r>
     </w:p>
     <w:p>
@@ -15925,11 +16387,6 @@
         </w:rPr>
         <w:t xml:space="preserve">Результат програми №4.</w:t>
       </w:r>
-      <w:r>
-        <w:rPr>
-          <w:rtl w:val="0"/>
-        </w:rPr>
-      </w:r>
     </w:p>
     <w:p>
       <w:pPr>
@@ -15991,12 +16448,12 @@
           <wp:inline distB="114300" distT="114300" distL="114300" distR="114300">
             <wp:extent cx="4191000" cy="2371725"/>
             <wp:effectExtent b="0" l="0" r="0" t="0"/>
-            <wp:docPr id="14" name="image10.png"/>
+            <wp:docPr id="14" name="image13.png"/>
             <a:graphic>
               <a:graphicData uri="http://schemas.openxmlformats.org/drawingml/2006/picture">
                 <pic:pic>
                   <pic:nvPicPr>
-                    <pic:cNvPr id="0" name="image10.png"/>
+                    <pic:cNvPr id="0" name="image13.png"/>
                     <pic:cNvPicPr preferRelativeResize="0"/>
                   </pic:nvPicPr>
                   <pic:blipFill>
@@ -16257,17 +16714,21 @@
 <w:ftr xmlns:mc="http://schemas.openxmlformats.org/markup-compatibility/2006" xmlns:o="urn:schemas-microsoft-com:office:office" xmlns:r="http://schemas.openxmlformats.org/officeDocument/2006/relationships" xmlns:m="http://schemas.openxmlformats.org/officeDocument/2006/math" xmlns:v="urn:schemas-microsoft-com:vml" xmlns:wp="http://schemas.openxmlformats.org/drawingml/2006/wordprocessingDrawing" xmlns:w10="urn:schemas-microsoft-com:office:word" xmlns:w="http://schemas.openxmlformats.org/wordprocessingml/2006/main" xmlns:wne="http://schemas.microsoft.com/office/word/2006/wordml" xmlns:sl="http://schemas.openxmlformats.org/schemaLibrary/2006/main" xmlns:a="http://schemas.openxmlformats.org/drawingml/2006/main" xmlns:pic="http://schemas.openxmlformats.org/drawingml/2006/picture" xmlns:c="http://schemas.openxmlformats.org/drawingml/2006/chart" xmlns:lc="http://schemas.openxmlformats.org/drawingml/2006/lockedCanvas" xmlns:dgm="http://schemas.openxmlformats.org/drawingml/2006/diagram" xmlns:wps="http://schemas.microsoft.com/office/word/2010/wordprocessingShape" xmlns:wpg="http://schemas.microsoft.com/office/word/2010/wordprocessingGroup" xmlns:w14="http://schemas.microsoft.com/office/word/2010/wordml" xmlns:w15="http://schemas.microsoft.com/office/word/2012/wordml">
   <w:p>
     <w:pPr>
-      <w:jc w:val="left"/>
+      <w:jc w:val="center"/>
       <w:rPr>
         <w:rFonts w:ascii="Times New Roman" w:cs="Times New Roman" w:eastAsia="Times New Roman" w:hAnsi="Times New Roman"/>
-        <w:sz w:val="28"/>
-        <w:szCs w:val="28"/>
+        <w:sz w:val="24"/>
+        <w:szCs w:val="24"/>
       </w:rPr>
     </w:pPr>
     <w:r>
       <w:rPr>
+        <w:rFonts w:ascii="Times New Roman" w:cs="Times New Roman" w:eastAsia="Times New Roman" w:hAnsi="Times New Roman"/>
+        <w:sz w:val="24"/>
+        <w:szCs w:val="24"/>
         <w:rtl w:val="0"/>
       </w:rPr>
+      <w:t xml:space="preserve">Львів 2023</w:t>
     </w:r>
   </w:p>
 </w:ftr>

</xml_diff>